<commit_message>
finished travelItem and comment database operation of back-end, fix comment database table error
</commit_message>
<xml_diff>
--- a/documents/WebAPI文档.docx
+++ b/documents/WebAPI文档.docx
@@ -51,17 +51,17 @@
         </w:tblBorders>
         <w:tblCellMar>
           <w:top w:w="0" w:type="dxa"/>
-          <w:left w:w="98" w:type="dxa"/>
+          <w:left w:w="93" w:type="dxa"/>
           <w:bottom w:w="0" w:type="dxa"/>
           <w:right w:w="108" w:type="dxa"/>
         </w:tblCellMar>
       </w:tblPr>
       <w:tblGrid>
-        <w:gridCol w:w="1656"/>
+        <w:gridCol w:w="1655"/>
         <w:gridCol w:w="1658"/>
         <w:gridCol w:w="1657"/>
         <w:gridCol w:w="1658"/>
-        <w:gridCol w:w="1668"/>
+        <w:gridCol w:w="1670"/>
       </w:tblGrid>
       <w:tr>
         <w:trPr>
@@ -69,7 +69,7 @@
         </w:trPr>
         <w:tc>
           <w:tcPr>
-            <w:tcW w:w="1656" w:type="dxa"/>
+            <w:tcW w:w="1655" w:type="dxa"/>
             <w:tcBorders>
               <w:top w:val="single" w:sz="4" w:space="0" w:color="BFBFBF"/>
               <w:left w:val="single" w:sz="4" w:space="0" w:color="BFBFBF"/>
@@ -80,7 +80,7 @@
             </w:tcBorders>
             <w:shd w:fill="FFFFFF" w:val="clear"/>
             <w:tcMar>
-              <w:left w:w="98" w:type="dxa"/>
+              <w:left w:w="93" w:type="dxa"/>
             </w:tcMar>
           </w:tcPr>
           <w:p>
@@ -116,7 +116,7 @@
             </w:tcBorders>
             <w:shd w:fill="FFFFFF" w:val="clear"/>
             <w:tcMar>
-              <w:left w:w="98" w:type="dxa"/>
+              <w:left w:w="93" w:type="dxa"/>
             </w:tcMar>
           </w:tcPr>
           <w:p>
@@ -152,7 +152,7 @@
             </w:tcBorders>
             <w:shd w:fill="FFFFFF" w:val="clear"/>
             <w:tcMar>
-              <w:left w:w="98" w:type="dxa"/>
+              <w:left w:w="93" w:type="dxa"/>
             </w:tcMar>
           </w:tcPr>
           <w:p>
@@ -196,7 +196,7 @@
             </w:tcBorders>
             <w:shd w:fill="FFFFFF" w:val="clear"/>
             <w:tcMar>
-              <w:left w:w="98" w:type="dxa"/>
+              <w:left w:w="93" w:type="dxa"/>
             </w:tcMar>
           </w:tcPr>
           <w:p>
@@ -221,7 +221,7 @@
         </w:tc>
         <w:tc>
           <w:tcPr>
-            <w:tcW w:w="1668" w:type="dxa"/>
+            <w:tcW w:w="1670" w:type="dxa"/>
             <w:tcBorders>
               <w:top w:val="single" w:sz="4" w:space="0" w:color="BFBFBF"/>
               <w:left w:val="single" w:sz="4" w:space="0" w:color="BFBFBF"/>
@@ -232,7 +232,7 @@
             </w:tcBorders>
             <w:shd w:fill="FFFFFF" w:val="clear"/>
             <w:tcMar>
-              <w:left w:w="98" w:type="dxa"/>
+              <w:left w:w="93" w:type="dxa"/>
             </w:tcMar>
           </w:tcPr>
           <w:p>
@@ -262,7 +262,7 @@
         </w:trPr>
         <w:tc>
           <w:tcPr>
-            <w:tcW w:w="1656" w:type="dxa"/>
+            <w:tcW w:w="1655" w:type="dxa"/>
             <w:tcBorders>
               <w:top w:val="single" w:sz="4" w:space="0" w:color="BFBFBF"/>
               <w:left w:val="single" w:sz="4" w:space="0" w:color="BFBFBF"/>
@@ -273,7 +273,7 @@
             </w:tcBorders>
             <w:shd w:fill="F2F2F2" w:val="clear"/>
             <w:tcMar>
-              <w:left w:w="98" w:type="dxa"/>
+              <w:left w:w="93" w:type="dxa"/>
             </w:tcMar>
           </w:tcPr>
           <w:p>
@@ -309,34 +309,26 @@
             </w:tcBorders>
             <w:shd w:fill="F2F2F2" w:val="clear"/>
             <w:tcMar>
-              <w:left w:w="98" w:type="dxa"/>
-            </w:tcMar>
-          </w:tcPr>
-          <w:p>
-            <w:pPr>
-              <w:pStyle w:val="Normal"/>
-              <w:jc w:val="center"/>
-              <w:rPr>
-                <w:rFonts w:eastAsia="Ubuntu Medium" w:ascii="Ubuntu Medium" w:hAnsi="Ubuntu Medium"/>
-                <w:b/>
-                <w:bCs/>
-              </w:rPr>
-            </w:pPr>
-            <w:r>
-              <w:rPr>
-                <w:rFonts w:eastAsia="Ubuntu Medium" w:ascii="Ubuntu Medium" w:hAnsi="Ubuntu Medium"/>
-                <w:b/>
-                <w:bCs/>
-              </w:rPr>
-              <w:t>user/</w:t>
-            </w:r>
-            <w:r>
-              <w:rPr>
-                <w:rFonts w:eastAsia="Ubuntu Medium" w:ascii="Ubuntu Medium" w:hAnsi="Ubuntu Medium"/>
-                <w:b/>
-                <w:bCs/>
-              </w:rPr>
-              <w:t>login</w:t>
+              <w:left w:w="93" w:type="dxa"/>
+            </w:tcMar>
+          </w:tcPr>
+          <w:p>
+            <w:pPr>
+              <w:pStyle w:val="Normal"/>
+              <w:jc w:val="center"/>
+              <w:rPr>
+                <w:rFonts w:eastAsia="Ubuntu Medium" w:ascii="Ubuntu Medium" w:hAnsi="Ubuntu Medium"/>
+                <w:b/>
+                <w:bCs/>
+              </w:rPr>
+            </w:pPr>
+            <w:r>
+              <w:rPr>
+                <w:rFonts w:eastAsia="Ubuntu Medium" w:ascii="Ubuntu Medium" w:hAnsi="Ubuntu Medium"/>
+                <w:b/>
+                <w:bCs/>
+              </w:rPr>
+              <w:t>user/login</w:t>
             </w:r>
           </w:p>
         </w:tc>
@@ -353,26 +345,26 @@
             </w:tcBorders>
             <w:shd w:fill="F2F2F2" w:val="clear"/>
             <w:tcMar>
-              <w:left w:w="98" w:type="dxa"/>
-            </w:tcMar>
-          </w:tcPr>
-          <w:p>
-            <w:pPr>
-              <w:pStyle w:val="Normal"/>
-              <w:jc w:val="center"/>
-              <w:rPr>
-                <w:rFonts w:eastAsia="Ubuntu Medium" w:ascii="Ubuntu Medium" w:hAnsi="Ubuntu Medium"/>
-                <w:b/>
-                <w:bCs/>
-              </w:rPr>
-            </w:pPr>
-            <w:r>
-              <w:rPr>
-                <w:rFonts w:eastAsia="Ubuntu Medium" w:ascii="Ubuntu Medium" w:hAnsi="Ubuntu Medium"/>
-                <w:b/>
-                <w:bCs/>
-              </w:rPr>
-              <w:t>POST</w:t>
+              <w:left w:w="93" w:type="dxa"/>
+            </w:tcMar>
+          </w:tcPr>
+          <w:p>
+            <w:pPr>
+              <w:pStyle w:val="Normal"/>
+              <w:jc w:val="center"/>
+              <w:rPr>
+                <w:rFonts w:eastAsia="Ubuntu Medium" w:ascii="Ubuntu Medium" w:hAnsi="Ubuntu Medium"/>
+                <w:b/>
+                <w:bCs/>
+              </w:rPr>
+            </w:pPr>
+            <w:r>
+              <w:rPr>
+                <w:rFonts w:eastAsia="Ubuntu Medium" w:ascii="Ubuntu Medium" w:hAnsi="Ubuntu Medium"/>
+                <w:b/>
+                <w:bCs/>
+              </w:rPr>
+              <w:t>get</w:t>
             </w:r>
           </w:p>
         </w:tc>
@@ -389,7 +381,7 @@
             </w:tcBorders>
             <w:shd w:fill="F2F2F2" w:val="clear"/>
             <w:tcMar>
-              <w:left w:w="98" w:type="dxa"/>
+              <w:left w:w="93" w:type="dxa"/>
             </w:tcMar>
           </w:tcPr>
           <w:p>
@@ -414,7 +406,7 @@
         </w:tc>
         <w:tc>
           <w:tcPr>
-            <w:tcW w:w="1668" w:type="dxa"/>
+            <w:tcW w:w="1670" w:type="dxa"/>
             <w:tcBorders>
               <w:top w:val="single" w:sz="4" w:space="0" w:color="BFBFBF"/>
               <w:left w:val="single" w:sz="4" w:space="0" w:color="BFBFBF"/>
@@ -425,7 +417,7 @@
             </w:tcBorders>
             <w:shd w:fill="F2F2F2" w:val="clear"/>
             <w:tcMar>
-              <w:left w:w="98" w:type="dxa"/>
+              <w:left w:w="93" w:type="dxa"/>
             </w:tcMar>
           </w:tcPr>
           <w:p>
@@ -455,7 +447,7 @@
         </w:trPr>
         <w:tc>
           <w:tcPr>
-            <w:tcW w:w="1656" w:type="dxa"/>
+            <w:tcW w:w="1655" w:type="dxa"/>
             <w:tcBorders>
               <w:top w:val="single" w:sz="4" w:space="0" w:color="BFBFBF"/>
               <w:left w:val="single" w:sz="4" w:space="0" w:color="BFBFBF"/>
@@ -466,7 +458,7 @@
             </w:tcBorders>
             <w:shd w:fill="FFFFFF" w:val="clear"/>
             <w:tcMar>
-              <w:left w:w="98" w:type="dxa"/>
+              <w:left w:w="93" w:type="dxa"/>
             </w:tcMar>
           </w:tcPr>
           <w:p>
@@ -502,34 +494,26 @@
             </w:tcBorders>
             <w:shd w:fill="FFFFFF" w:val="clear"/>
             <w:tcMar>
-              <w:left w:w="98" w:type="dxa"/>
-            </w:tcMar>
-          </w:tcPr>
-          <w:p>
-            <w:pPr>
-              <w:pStyle w:val="Normal"/>
-              <w:jc w:val="center"/>
-              <w:rPr>
-                <w:rFonts w:eastAsia="Ubuntu Medium" w:ascii="Ubuntu Medium" w:hAnsi="Ubuntu Medium"/>
-                <w:b/>
-                <w:bCs/>
-              </w:rPr>
-            </w:pPr>
-            <w:r>
-              <w:rPr>
-                <w:rFonts w:eastAsia="Ubuntu Medium" w:ascii="Ubuntu Medium" w:hAnsi="Ubuntu Medium"/>
-                <w:b/>
-                <w:bCs/>
-              </w:rPr>
-              <w:t>user</w:t>
-            </w:r>
-            <w:r>
-              <w:rPr>
-                <w:rFonts w:eastAsia="Ubuntu Medium" w:ascii="Ubuntu Medium" w:hAnsi="Ubuntu Medium"/>
-                <w:b/>
-                <w:bCs/>
-              </w:rPr>
-              <w:t>/register</w:t>
+              <w:left w:w="93" w:type="dxa"/>
+            </w:tcMar>
+          </w:tcPr>
+          <w:p>
+            <w:pPr>
+              <w:pStyle w:val="Normal"/>
+              <w:jc w:val="center"/>
+              <w:rPr>
+                <w:rFonts w:eastAsia="Ubuntu Medium" w:ascii="Ubuntu Medium" w:hAnsi="Ubuntu Medium"/>
+                <w:b/>
+                <w:bCs/>
+              </w:rPr>
+            </w:pPr>
+            <w:r>
+              <w:rPr>
+                <w:rFonts w:eastAsia="Ubuntu Medium" w:ascii="Ubuntu Medium" w:hAnsi="Ubuntu Medium"/>
+                <w:b/>
+                <w:bCs/>
+              </w:rPr>
+              <w:t>user/register</w:t>
             </w:r>
           </w:p>
         </w:tc>
@@ -546,26 +530,26 @@
             </w:tcBorders>
             <w:shd w:fill="FFFFFF" w:val="clear"/>
             <w:tcMar>
-              <w:left w:w="98" w:type="dxa"/>
-            </w:tcMar>
-          </w:tcPr>
-          <w:p>
-            <w:pPr>
-              <w:pStyle w:val="Normal"/>
-              <w:jc w:val="center"/>
-              <w:rPr>
-                <w:rFonts w:eastAsia="Ubuntu Medium" w:ascii="Ubuntu Medium" w:hAnsi="Ubuntu Medium"/>
-                <w:b/>
-                <w:bCs/>
-              </w:rPr>
-            </w:pPr>
-            <w:r>
-              <w:rPr>
-                <w:rFonts w:eastAsia="Ubuntu Medium" w:ascii="Ubuntu Medium" w:hAnsi="Ubuntu Medium"/>
-                <w:b/>
-                <w:bCs/>
-              </w:rPr>
-              <w:t>POST</w:t>
+              <w:left w:w="93" w:type="dxa"/>
+            </w:tcMar>
+          </w:tcPr>
+          <w:p>
+            <w:pPr>
+              <w:pStyle w:val="Normal"/>
+              <w:jc w:val="center"/>
+              <w:rPr>
+                <w:rFonts w:eastAsia="Ubuntu Medium" w:ascii="Ubuntu Medium" w:hAnsi="Ubuntu Medium"/>
+                <w:b/>
+                <w:bCs/>
+              </w:rPr>
+            </w:pPr>
+            <w:r>
+              <w:rPr>
+                <w:rFonts w:eastAsia="Ubuntu Medium" w:ascii="Ubuntu Medium" w:hAnsi="Ubuntu Medium"/>
+                <w:b/>
+                <w:bCs/>
+              </w:rPr>
+              <w:t>get</w:t>
             </w:r>
           </w:p>
         </w:tc>
@@ -582,7 +566,7 @@
             </w:tcBorders>
             <w:shd w:fill="FFFFFF" w:val="clear"/>
             <w:tcMar>
-              <w:left w:w="98" w:type="dxa"/>
+              <w:left w:w="93" w:type="dxa"/>
             </w:tcMar>
           </w:tcPr>
           <w:p>
@@ -607,7 +591,7 @@
         </w:tc>
         <w:tc>
           <w:tcPr>
-            <w:tcW w:w="1668" w:type="dxa"/>
+            <w:tcW w:w="1670" w:type="dxa"/>
             <w:tcBorders>
               <w:top w:val="single" w:sz="4" w:space="0" w:color="BFBFBF"/>
               <w:left w:val="single" w:sz="4" w:space="0" w:color="BFBFBF"/>
@@ -618,7 +602,7 @@
             </w:tcBorders>
             <w:shd w:fill="FFFFFF" w:val="clear"/>
             <w:tcMar>
-              <w:left w:w="98" w:type="dxa"/>
+              <w:left w:w="93" w:type="dxa"/>
             </w:tcMar>
           </w:tcPr>
           <w:p>
@@ -710,17 +694,17 @@
         </w:tblBorders>
         <w:tblCellMar>
           <w:top w:w="0" w:type="dxa"/>
-          <w:left w:w="98" w:type="dxa"/>
+          <w:left w:w="93" w:type="dxa"/>
           <w:bottom w:w="0" w:type="dxa"/>
           <w:right w:w="108" w:type="dxa"/>
         </w:tblCellMar>
       </w:tblPr>
       <w:tblGrid>
-        <w:gridCol w:w="1656"/>
+        <w:gridCol w:w="1655"/>
         <w:gridCol w:w="1658"/>
         <w:gridCol w:w="1657"/>
         <w:gridCol w:w="1658"/>
-        <w:gridCol w:w="1668"/>
+        <w:gridCol w:w="1670"/>
       </w:tblGrid>
       <w:tr>
         <w:trPr>
@@ -728,7 +712,7 @@
         </w:trPr>
         <w:tc>
           <w:tcPr>
-            <w:tcW w:w="1656" w:type="dxa"/>
+            <w:tcW w:w="1655" w:type="dxa"/>
             <w:tcBorders>
               <w:top w:val="single" w:sz="4" w:space="0" w:color="BFBFBF"/>
               <w:left w:val="single" w:sz="4" w:space="0" w:color="BFBFBF"/>
@@ -739,7 +723,7 @@
             </w:tcBorders>
             <w:shd w:fill="FFFFFF" w:val="clear"/>
             <w:tcMar>
-              <w:left w:w="98" w:type="dxa"/>
+              <w:left w:w="93" w:type="dxa"/>
             </w:tcMar>
           </w:tcPr>
           <w:p>
@@ -775,7 +759,7 @@
             </w:tcBorders>
             <w:shd w:fill="FFFFFF" w:val="clear"/>
             <w:tcMar>
-              <w:left w:w="98" w:type="dxa"/>
+              <w:left w:w="93" w:type="dxa"/>
             </w:tcMar>
           </w:tcPr>
           <w:p>
@@ -811,7 +795,7 @@
             </w:tcBorders>
             <w:shd w:fill="FFFFFF" w:val="clear"/>
             <w:tcMar>
-              <w:left w:w="98" w:type="dxa"/>
+              <w:left w:w="93" w:type="dxa"/>
             </w:tcMar>
           </w:tcPr>
           <w:p>
@@ -855,7 +839,7 @@
             </w:tcBorders>
             <w:shd w:fill="FFFFFF" w:val="clear"/>
             <w:tcMar>
-              <w:left w:w="98" w:type="dxa"/>
+              <w:left w:w="93" w:type="dxa"/>
             </w:tcMar>
           </w:tcPr>
           <w:p>
@@ -880,7 +864,7 @@
         </w:tc>
         <w:tc>
           <w:tcPr>
-            <w:tcW w:w="1668" w:type="dxa"/>
+            <w:tcW w:w="1670" w:type="dxa"/>
             <w:tcBorders>
               <w:top w:val="single" w:sz="4" w:space="0" w:color="BFBFBF"/>
               <w:left w:val="single" w:sz="4" w:space="0" w:color="BFBFBF"/>
@@ -891,7 +875,7 @@
             </w:tcBorders>
             <w:shd w:fill="FFFFFF" w:val="clear"/>
             <w:tcMar>
-              <w:left w:w="98" w:type="dxa"/>
+              <w:left w:w="93" w:type="dxa"/>
             </w:tcMar>
           </w:tcPr>
           <w:p>
@@ -921,7 +905,7 @@
         </w:trPr>
         <w:tc>
           <w:tcPr>
-            <w:tcW w:w="1656" w:type="dxa"/>
+            <w:tcW w:w="1655" w:type="dxa"/>
             <w:tcBorders>
               <w:top w:val="single" w:sz="4" w:space="0" w:color="BFBFBF"/>
               <w:left w:val="single" w:sz="4" w:space="0" w:color="BFBFBF"/>
@@ -932,7 +916,7 @@
             </w:tcBorders>
             <w:shd w:fill="F2F2F2" w:val="clear"/>
             <w:tcMar>
-              <w:left w:w="98" w:type="dxa"/>
+              <w:left w:w="93" w:type="dxa"/>
             </w:tcMar>
           </w:tcPr>
           <w:p>
@@ -968,7 +952,7 @@
             </w:tcBorders>
             <w:shd w:fill="F2F2F2" w:val="clear"/>
             <w:tcMar>
-              <w:left w:w="98" w:type="dxa"/>
+              <w:left w:w="93" w:type="dxa"/>
             </w:tcMar>
           </w:tcPr>
           <w:p>
@@ -1004,26 +988,26 @@
             </w:tcBorders>
             <w:shd w:fill="F2F2F2" w:val="clear"/>
             <w:tcMar>
-              <w:left w:w="98" w:type="dxa"/>
-            </w:tcMar>
-          </w:tcPr>
-          <w:p>
-            <w:pPr>
-              <w:pStyle w:val="Normal"/>
-              <w:jc w:val="center"/>
-              <w:rPr>
-                <w:rFonts w:eastAsia="Ubuntu Medium" w:ascii="Ubuntu Medium" w:hAnsi="Ubuntu Medium"/>
-                <w:b/>
-                <w:bCs/>
-              </w:rPr>
-            </w:pPr>
-            <w:r>
-              <w:rPr>
-                <w:rFonts w:eastAsia="Ubuntu Medium" w:ascii="Ubuntu Medium" w:hAnsi="Ubuntu Medium"/>
-                <w:b/>
-                <w:bCs/>
-              </w:rPr>
-              <w:t>POST</w:t>
+              <w:left w:w="93" w:type="dxa"/>
+            </w:tcMar>
+          </w:tcPr>
+          <w:p>
+            <w:pPr>
+              <w:pStyle w:val="Normal"/>
+              <w:jc w:val="center"/>
+              <w:rPr>
+                <w:rFonts w:eastAsia="Ubuntu Medium" w:ascii="Ubuntu Medium" w:hAnsi="Ubuntu Medium"/>
+                <w:b/>
+                <w:bCs/>
+              </w:rPr>
+            </w:pPr>
+            <w:r>
+              <w:rPr>
+                <w:rFonts w:eastAsia="Ubuntu Medium" w:ascii="Ubuntu Medium" w:hAnsi="Ubuntu Medium"/>
+                <w:b/>
+                <w:bCs/>
+              </w:rPr>
+              <w:t>get</w:t>
             </w:r>
           </w:p>
         </w:tc>
@@ -1040,7 +1024,7 @@
             </w:tcBorders>
             <w:shd w:fill="F2F2F2" w:val="clear"/>
             <w:tcMar>
-              <w:left w:w="98" w:type="dxa"/>
+              <w:left w:w="93" w:type="dxa"/>
             </w:tcMar>
           </w:tcPr>
           <w:p>
@@ -1065,7 +1049,7 @@
         </w:tc>
         <w:tc>
           <w:tcPr>
-            <w:tcW w:w="1668" w:type="dxa"/>
+            <w:tcW w:w="1670" w:type="dxa"/>
             <w:tcBorders>
               <w:top w:val="single" w:sz="4" w:space="0" w:color="BFBFBF"/>
               <w:left w:val="single" w:sz="4" w:space="0" w:color="BFBFBF"/>
@@ -1076,7 +1060,7 @@
             </w:tcBorders>
             <w:shd w:fill="F2F2F2" w:val="clear"/>
             <w:tcMar>
-              <w:left w:w="98" w:type="dxa"/>
+              <w:left w:w="93" w:type="dxa"/>
             </w:tcMar>
           </w:tcPr>
           <w:p>
@@ -1106,7 +1090,7 @@
         </w:trPr>
         <w:tc>
           <w:tcPr>
-            <w:tcW w:w="1656" w:type="dxa"/>
+            <w:tcW w:w="1655" w:type="dxa"/>
             <w:tcBorders>
               <w:top w:val="single" w:sz="4" w:space="0" w:color="BFBFBF"/>
               <w:left w:val="single" w:sz="4" w:space="0" w:color="BFBFBF"/>
@@ -1117,7 +1101,7 @@
             </w:tcBorders>
             <w:shd w:fill="FFFFFF" w:val="clear"/>
             <w:tcMar>
-              <w:left w:w="98" w:type="dxa"/>
+              <w:left w:w="93" w:type="dxa"/>
             </w:tcMar>
           </w:tcPr>
           <w:p>
@@ -1153,7 +1137,7 @@
             </w:tcBorders>
             <w:shd w:fill="FFFFFF" w:val="clear"/>
             <w:tcMar>
-              <w:left w:w="98" w:type="dxa"/>
+              <w:left w:w="93" w:type="dxa"/>
             </w:tcMar>
           </w:tcPr>
           <w:p>
@@ -1189,26 +1173,26 @@
             </w:tcBorders>
             <w:shd w:fill="FFFFFF" w:val="clear"/>
             <w:tcMar>
-              <w:left w:w="98" w:type="dxa"/>
-            </w:tcMar>
-          </w:tcPr>
-          <w:p>
-            <w:pPr>
-              <w:pStyle w:val="Normal"/>
-              <w:jc w:val="center"/>
-              <w:rPr>
-                <w:rFonts w:eastAsia="Ubuntu Medium" w:ascii="Ubuntu Medium" w:hAnsi="Ubuntu Medium"/>
-                <w:b/>
-                <w:bCs/>
-              </w:rPr>
-            </w:pPr>
-            <w:r>
-              <w:rPr>
-                <w:rFonts w:eastAsia="Ubuntu Medium" w:ascii="Ubuntu Medium" w:hAnsi="Ubuntu Medium"/>
-                <w:b/>
-                <w:bCs/>
-              </w:rPr>
-              <w:t>POST</w:t>
+              <w:left w:w="93" w:type="dxa"/>
+            </w:tcMar>
+          </w:tcPr>
+          <w:p>
+            <w:pPr>
+              <w:pStyle w:val="Normal"/>
+              <w:jc w:val="center"/>
+              <w:rPr>
+                <w:rFonts w:eastAsia="Ubuntu Medium" w:ascii="Ubuntu Medium" w:hAnsi="Ubuntu Medium"/>
+                <w:b/>
+                <w:bCs/>
+              </w:rPr>
+            </w:pPr>
+            <w:r>
+              <w:rPr>
+                <w:rFonts w:eastAsia="Ubuntu Medium" w:ascii="Ubuntu Medium" w:hAnsi="Ubuntu Medium"/>
+                <w:b/>
+                <w:bCs/>
+              </w:rPr>
+              <w:t>get</w:t>
             </w:r>
           </w:p>
         </w:tc>
@@ -1225,7 +1209,7 @@
             </w:tcBorders>
             <w:shd w:fill="FFFFFF" w:val="clear"/>
             <w:tcMar>
-              <w:left w:w="98" w:type="dxa"/>
+              <w:left w:w="93" w:type="dxa"/>
             </w:tcMar>
           </w:tcPr>
           <w:p>
@@ -1250,7 +1234,7 @@
         </w:tc>
         <w:tc>
           <w:tcPr>
-            <w:tcW w:w="1668" w:type="dxa"/>
+            <w:tcW w:w="1670" w:type="dxa"/>
             <w:tcBorders>
               <w:top w:val="single" w:sz="4" w:space="0" w:color="BFBFBF"/>
               <w:left w:val="single" w:sz="4" w:space="0" w:color="BFBFBF"/>
@@ -1261,7 +1245,7 @@
             </w:tcBorders>
             <w:shd w:fill="FFFFFF" w:val="clear"/>
             <w:tcMar>
-              <w:left w:w="98" w:type="dxa"/>
+              <w:left w:w="93" w:type="dxa"/>
             </w:tcMar>
           </w:tcPr>
           <w:p>
@@ -1291,7 +1275,7 @@
         </w:trPr>
         <w:tc>
           <w:tcPr>
-            <w:tcW w:w="1656" w:type="dxa"/>
+            <w:tcW w:w="1655" w:type="dxa"/>
             <w:tcBorders>
               <w:top w:val="single" w:sz="4" w:space="0" w:color="BFBFBF"/>
               <w:left w:val="single" w:sz="4" w:space="0" w:color="BFBFBF"/>
@@ -1302,7 +1286,7 @@
             </w:tcBorders>
             <w:shd w:fill="F2F2F2" w:val="clear"/>
             <w:tcMar>
-              <w:left w:w="98" w:type="dxa"/>
+              <w:left w:w="93" w:type="dxa"/>
             </w:tcMar>
           </w:tcPr>
           <w:p>
@@ -1338,7 +1322,7 @@
             </w:tcBorders>
             <w:shd w:fill="F2F2F2" w:val="clear"/>
             <w:tcMar>
-              <w:left w:w="98" w:type="dxa"/>
+              <w:left w:w="93" w:type="dxa"/>
             </w:tcMar>
           </w:tcPr>
           <w:p>
@@ -1374,26 +1358,26 @@
             </w:tcBorders>
             <w:shd w:fill="F2F2F2" w:val="clear"/>
             <w:tcMar>
-              <w:left w:w="98" w:type="dxa"/>
-            </w:tcMar>
-          </w:tcPr>
-          <w:p>
-            <w:pPr>
-              <w:pStyle w:val="Normal"/>
-              <w:jc w:val="center"/>
-              <w:rPr>
-                <w:rFonts w:eastAsia="Ubuntu Medium" w:ascii="Ubuntu Medium" w:hAnsi="Ubuntu Medium"/>
-                <w:b/>
-                <w:bCs/>
-              </w:rPr>
-            </w:pPr>
-            <w:r>
-              <w:rPr>
-                <w:rFonts w:eastAsia="Ubuntu Medium" w:ascii="Ubuntu Medium" w:hAnsi="Ubuntu Medium"/>
-                <w:b/>
-                <w:bCs/>
-              </w:rPr>
-              <w:t>POST</w:t>
+              <w:left w:w="93" w:type="dxa"/>
+            </w:tcMar>
+          </w:tcPr>
+          <w:p>
+            <w:pPr>
+              <w:pStyle w:val="Normal"/>
+              <w:jc w:val="center"/>
+              <w:rPr>
+                <w:rFonts w:eastAsia="Ubuntu Medium" w:ascii="Ubuntu Medium" w:hAnsi="Ubuntu Medium"/>
+                <w:b/>
+                <w:bCs/>
+              </w:rPr>
+            </w:pPr>
+            <w:r>
+              <w:rPr>
+                <w:rFonts w:eastAsia="Ubuntu Medium" w:ascii="Ubuntu Medium" w:hAnsi="Ubuntu Medium"/>
+                <w:b/>
+                <w:bCs/>
+              </w:rPr>
+              <w:t>get</w:t>
             </w:r>
           </w:p>
         </w:tc>
@@ -1410,7 +1394,7 @@
             </w:tcBorders>
             <w:shd w:fill="F2F2F2" w:val="clear"/>
             <w:tcMar>
-              <w:left w:w="98" w:type="dxa"/>
+              <w:left w:w="93" w:type="dxa"/>
             </w:tcMar>
           </w:tcPr>
           <w:p>
@@ -1435,7 +1419,7 @@
         </w:tc>
         <w:tc>
           <w:tcPr>
-            <w:tcW w:w="1668" w:type="dxa"/>
+            <w:tcW w:w="1670" w:type="dxa"/>
             <w:tcBorders>
               <w:top w:val="single" w:sz="4" w:space="0" w:color="BFBFBF"/>
               <w:left w:val="single" w:sz="4" w:space="0" w:color="BFBFBF"/>
@@ -1446,7 +1430,7 @@
             </w:tcBorders>
             <w:shd w:fill="F2F2F2" w:val="clear"/>
             <w:tcMar>
-              <w:left w:w="98" w:type="dxa"/>
+              <w:left w:w="93" w:type="dxa"/>
             </w:tcMar>
           </w:tcPr>
           <w:p>
@@ -1476,7 +1460,7 @@
         </w:trPr>
         <w:tc>
           <w:tcPr>
-            <w:tcW w:w="1656" w:type="dxa"/>
+            <w:tcW w:w="1655" w:type="dxa"/>
             <w:tcBorders>
               <w:top w:val="single" w:sz="4" w:space="0" w:color="BFBFBF"/>
               <w:left w:val="single" w:sz="4" w:space="0" w:color="BFBFBF"/>
@@ -1487,7 +1471,7 @@
             </w:tcBorders>
             <w:shd w:fill="FFFFFF" w:val="clear"/>
             <w:tcMar>
-              <w:left w:w="98" w:type="dxa"/>
+              <w:left w:w="93" w:type="dxa"/>
             </w:tcMar>
           </w:tcPr>
           <w:p>
@@ -1523,7 +1507,7 @@
             </w:tcBorders>
             <w:shd w:fill="FFFFFF" w:val="clear"/>
             <w:tcMar>
-              <w:left w:w="98" w:type="dxa"/>
+              <w:left w:w="93" w:type="dxa"/>
             </w:tcMar>
           </w:tcPr>
           <w:p>
@@ -1559,26 +1543,26 @@
             </w:tcBorders>
             <w:shd w:fill="FFFFFF" w:val="clear"/>
             <w:tcMar>
-              <w:left w:w="98" w:type="dxa"/>
-            </w:tcMar>
-          </w:tcPr>
-          <w:p>
-            <w:pPr>
-              <w:pStyle w:val="Normal"/>
-              <w:jc w:val="center"/>
-              <w:rPr>
-                <w:rFonts w:eastAsia="Ubuntu Medium" w:ascii="Ubuntu Medium" w:hAnsi="Ubuntu Medium"/>
-                <w:b/>
-                <w:bCs/>
-              </w:rPr>
-            </w:pPr>
-            <w:r>
-              <w:rPr>
-                <w:rFonts w:eastAsia="Ubuntu Medium" w:ascii="Ubuntu Medium" w:hAnsi="Ubuntu Medium"/>
-                <w:b/>
-                <w:bCs/>
-              </w:rPr>
-              <w:t>POST</w:t>
+              <w:left w:w="93" w:type="dxa"/>
+            </w:tcMar>
+          </w:tcPr>
+          <w:p>
+            <w:pPr>
+              <w:pStyle w:val="Normal"/>
+              <w:jc w:val="center"/>
+              <w:rPr>
+                <w:rFonts w:eastAsia="Ubuntu Medium" w:ascii="Ubuntu Medium" w:hAnsi="Ubuntu Medium"/>
+                <w:b/>
+                <w:bCs/>
+              </w:rPr>
+            </w:pPr>
+            <w:r>
+              <w:rPr>
+                <w:rFonts w:eastAsia="Ubuntu Medium" w:ascii="Ubuntu Medium" w:hAnsi="Ubuntu Medium"/>
+                <w:b/>
+                <w:bCs/>
+              </w:rPr>
+              <w:t>get</w:t>
             </w:r>
           </w:p>
         </w:tc>
@@ -1595,7 +1579,7 @@
             </w:tcBorders>
             <w:shd w:fill="FFFFFF" w:val="clear"/>
             <w:tcMar>
-              <w:left w:w="98" w:type="dxa"/>
+              <w:left w:w="93" w:type="dxa"/>
             </w:tcMar>
           </w:tcPr>
           <w:p>
@@ -1620,7 +1604,7 @@
         </w:tc>
         <w:tc>
           <w:tcPr>
-            <w:tcW w:w="1668" w:type="dxa"/>
+            <w:tcW w:w="1670" w:type="dxa"/>
             <w:tcBorders>
               <w:top w:val="single" w:sz="4" w:space="0" w:color="BFBFBF"/>
               <w:left w:val="single" w:sz="4" w:space="0" w:color="BFBFBF"/>
@@ -1631,7 +1615,7 @@
             </w:tcBorders>
             <w:shd w:fill="FFFFFF" w:val="clear"/>
             <w:tcMar>
-              <w:left w:w="98" w:type="dxa"/>
+              <w:left w:w="93" w:type="dxa"/>
             </w:tcMar>
           </w:tcPr>
           <w:p>
@@ -1777,47 +1761,7 @@
           <w:bCs/>
         </w:rPr>
         <w:tab/>
-        <w:t xml:space="preserve">result: success / </w:t>
-      </w:r>
-      <w:r>
-        <w:rPr>
-          <w:rFonts w:eastAsia="Ubuntu Medium" w:ascii="Ubuntu Medium" w:hAnsi="Ubuntu Medium"/>
-          <w:b/>
-          <w:bCs/>
-        </w:rPr>
-        <w:t xml:space="preserve">no exist </w:t>
-      </w:r>
-      <w:r>
-        <w:rPr>
-          <w:rFonts w:eastAsia="Ubuntu Medium" w:ascii="Ubuntu Medium" w:hAnsi="Ubuntu Medium"/>
-          <w:b/>
-          <w:bCs/>
-        </w:rPr>
-        <w:t xml:space="preserve">/ </w:t>
-      </w:r>
-      <w:r>
-        <w:rPr>
-          <w:rFonts w:eastAsia="Ubuntu Medium" w:ascii="Ubuntu Medium" w:hAnsi="Ubuntu Medium"/>
-          <w:b/>
-          <w:bCs/>
-        </w:rPr>
-        <w:t xml:space="preserve">server </w:t>
-      </w:r>
-      <w:r>
-        <w:rPr>
-          <w:rFonts w:eastAsia="Ubuntu Medium" w:ascii="Ubuntu Medium" w:hAnsi="Ubuntu Medium"/>
-          <w:b/>
-          <w:bCs/>
-        </w:rPr>
-        <w:t xml:space="preserve">failed / </w:t>
-      </w:r>
-      <w:r>
-        <w:rPr>
-          <w:rFonts w:eastAsia="Ubuntu Medium" w:ascii="Ubuntu Medium" w:hAnsi="Ubuntu Medium"/>
-          <w:b/>
-          <w:bCs/>
-        </w:rPr>
-        <w:t>invalid request</w:t>
+        <w:t>result: success / no exist / server failed / invalid request</w:t>
       </w:r>
     </w:p>
     <w:p>
@@ -2336,6 +2280,18 @@
       <w:szCs w:val="20"/>
     </w:rPr>
   </w:style>
+  <w:style w:type="paragraph" w:styleId="TableContents">
+    <w:name w:val="Table Contents"/>
+    <w:basedOn w:val="Normal"/>
+    <w:pPr/>
+    <w:rPr/>
+  </w:style>
+  <w:style w:type="paragraph" w:styleId="TableHeading">
+    <w:name w:val="Table Heading"/>
+    <w:basedOn w:val="TableContents"/>
+    <w:pPr/>
+    <w:rPr/>
+  </w:style>
   <w:style w:type="numbering" w:styleId="NoList" w:default="1">
     <w:name w:val="No List"/>
     <w:uiPriority w:val="99"/>

</xml_diff>